<commit_message>
Actualizadas cirtulares 556 557 558 559
</commit_message>
<xml_diff>
--- a/normativa/Anexos/L06T01C02/L06T01C02A01.docx
+++ b/normativa/Anexos/L06T01C02/L06T01C02A01.docx
@@ -1,6 +1,6 @@
 
 <file path=word/document.xml><?xml version="1.0" encoding="utf-8"?>
-<w:document xmlns:wpc="http://schemas.microsoft.com/office/word/2010/wordprocessingCanvas" xmlns:cx="http://schemas.microsoft.com/office/drawing/2014/chartex" xmlns:cx1="http://schemas.microsoft.com/office/drawing/2015/9/8/chartex" xmlns:mc="http://schemas.openxmlformats.org/markup-compatibility/2006" xmlns:o="urn:schemas-microsoft-com:office:office" xmlns:r="http://schemas.openxmlformats.org/officeDocument/2006/relationships" xmlns:m="http://schemas.openxmlformats.org/officeDocument/2006/math" xmlns:v="urn:schemas-microsoft-com:vml" xmlns:wp14="http://schemas.microsoft.com/office/word/2010/wordprocessingDrawing" xmlns:wp="http://schemas.openxmlformats.org/drawingml/2006/wordprocessingDrawing" xmlns:w10="urn:schemas-microsoft-com:office:word" xmlns:w="http://schemas.openxmlformats.org/wordprocessingml/2006/main" xmlns:w14="http://schemas.microsoft.com/office/word/2010/wordml" xmlns:w15="http://schemas.microsoft.com/office/word/2012/wordml" xmlns:w16se="http://schemas.microsoft.com/office/word/2015/wordml/symex" xmlns:wpg="http://schemas.microsoft.com/office/word/2010/wordprocessingGroup" xmlns:wpi="http://schemas.microsoft.com/office/word/2010/wordprocessingInk" xmlns:wne="http://schemas.microsoft.com/office/word/2006/wordml" xmlns:wps="http://schemas.microsoft.com/office/word/2010/wordprocessingShape" mc:Ignorable="w14 w15 w16se wp14">
+<w:document xmlns:wpc="http://schemas.microsoft.com/office/word/2010/wordprocessingCanvas" xmlns:mc="http://schemas.openxmlformats.org/markup-compatibility/2006" xmlns:o="urn:schemas-microsoft-com:office:office" xmlns:r="http://schemas.openxmlformats.org/officeDocument/2006/relationships" xmlns:m="http://schemas.openxmlformats.org/officeDocument/2006/math" xmlns:v="urn:schemas-microsoft-com:vml" xmlns:wp14="http://schemas.microsoft.com/office/word/2010/wordprocessingDrawing" xmlns:wp="http://schemas.openxmlformats.org/drawingml/2006/wordprocessingDrawing" xmlns:w10="urn:schemas-microsoft-com:office:word" xmlns:w="http://schemas.openxmlformats.org/wordprocessingml/2006/main" xmlns:w14="http://schemas.microsoft.com/office/word/2010/wordml" xmlns:w15="http://schemas.microsoft.com/office/word/2012/wordml" xmlns:wpg="http://schemas.microsoft.com/office/word/2010/wordprocessingGroup" xmlns:wpi="http://schemas.microsoft.com/office/word/2010/wordprocessingInk" xmlns:wne="http://schemas.microsoft.com/office/word/2006/wordml" xmlns:wps="http://schemas.microsoft.com/office/word/2010/wordprocessingShape" mc:Ignorable="w14 w15 wp14">
   <w:body>
     <w:p>
       <w:pPr>
@@ -169,21 +169,7 @@
         <w:rPr>
           <w:szCs w:val="22"/>
         </w:rPr>
-        <w:t>……………………………………………………………………………</w:t>
-      </w:r>
-      <w:proofErr w:type="gramStart"/>
-      <w:r>
-        <w:rPr>
-          <w:szCs w:val="22"/>
-        </w:rPr>
-        <w:t>…….</w:t>
-      </w:r>
-      <w:proofErr w:type="gramEnd"/>
-      <w:r>
-        <w:rPr>
-          <w:szCs w:val="22"/>
-        </w:rPr>
-        <w:t>.</w:t>
+        <w:t>…………………………………………………………………………………..</w:t>
       </w:r>
       <w:r>
         <w:rPr>
@@ -383,7 +369,33 @@
         <w:ind w:left="851" w:hanging="425"/>
       </w:pPr>
       <w:r>
-        <w:t>No he prestado servicios de consultoría, asesoramiento, realizado algunas funciones de Auditoría Interna, reclutamiento de personal o cualquier otro servicio en la entidad supervisada a ser auditada, en la gestión correspondiente a los estados financieros a ser evaluados ni en la gestión anterior a ésta;</w:t>
+        <w:t xml:space="preserve">No he prestado servicios de consultoría, asesoramiento, realizado algunas funciones de Auditoría </w:t>
+      </w:r>
+      <w:r>
+        <w:t>Interna</w:t>
+      </w:r>
+      <w:r>
+        <w:t xml:space="preserve"> como actividad </w:t>
+      </w:r>
+      <w:proofErr w:type="spellStart"/>
+      <w:r>
+        <w:t>tercerizada</w:t>
+      </w:r>
+      <w:proofErr w:type="spellEnd"/>
+      <w:r>
+        <w:t xml:space="preserve"> o cualquier otro servicio en la entidad supervisada a ser auditada, </w:t>
+      </w:r>
+      <w:r>
+        <w:t xml:space="preserve">que comprometa mi independencia profesional, </w:t>
+      </w:r>
+      <w:r>
+        <w:t xml:space="preserve">en la gestión correspondiente a los estados financieros a ser evaluados </w:t>
+      </w:r>
+      <w:r>
+        <w:t>o</w:t>
+      </w:r>
+      <w:r>
+        <w:t xml:space="preserve"> en la gestión anterior a ésta;</w:t>
       </w:r>
     </w:p>
     <w:p>
@@ -802,6 +814,8 @@
         </w:rPr>
         <w:t>Artículo 169° del Código Penal</w:t>
       </w:r>
+      <w:bookmarkStart w:id="0" w:name="_GoBack"/>
+      <w:bookmarkEnd w:id="0"/>
       <w:r>
         <w:rPr>
           <w:noProof/>
@@ -839,8 +853,8 @@
           <w:b/>
         </w:rPr>
       </w:pPr>
-      <w:bookmarkStart w:id="0" w:name="OLE_LINK1"/>
-      <w:bookmarkStart w:id="1" w:name="OLE_LINK2"/>
+      <w:bookmarkStart w:id="1" w:name="OLE_LINK1"/>
+      <w:bookmarkStart w:id="2" w:name="OLE_LINK2"/>
       <w:r>
         <w:rPr>
           <w:b/>
@@ -879,8 +893,8 @@
         </w:rPr>
         <w:t>Lugar y fecha</w:t>
       </w:r>
-      <w:bookmarkEnd w:id="0"/>
       <w:bookmarkEnd w:id="1"/>
+      <w:bookmarkEnd w:id="2"/>
     </w:p>
     <w:p/>
     <w:p/>
@@ -896,8 +910,6 @@
       <w:pPr>
         <w:jc w:val="center"/>
       </w:pPr>
-      <w:bookmarkStart w:id="2" w:name="_GoBack"/>
-      <w:bookmarkEnd w:id="2"/>
     </w:p>
     <w:sectPr>
       <w:headerReference w:type="default" r:id="rId8"/>
@@ -916,7 +928,7 @@
 </file>
 
 <file path=word/endnotes.xml><?xml version="1.0" encoding="utf-8"?>
-<w:endnotes xmlns:wpc="http://schemas.microsoft.com/office/word/2010/wordprocessingCanvas" xmlns:cx="http://schemas.microsoft.com/office/drawing/2014/chartex" xmlns:cx1="http://schemas.microsoft.com/office/drawing/2015/9/8/chartex" xmlns:mc="http://schemas.openxmlformats.org/markup-compatibility/2006" xmlns:o="urn:schemas-microsoft-com:office:office" xmlns:r="http://schemas.openxmlformats.org/officeDocument/2006/relationships" xmlns:m="http://schemas.openxmlformats.org/officeDocument/2006/math" xmlns:v="urn:schemas-microsoft-com:vml" xmlns:wp14="http://schemas.microsoft.com/office/word/2010/wordprocessingDrawing" xmlns:wp="http://schemas.openxmlformats.org/drawingml/2006/wordprocessingDrawing" xmlns:w10="urn:schemas-microsoft-com:office:word" xmlns:w="http://schemas.openxmlformats.org/wordprocessingml/2006/main" xmlns:w14="http://schemas.microsoft.com/office/word/2010/wordml" xmlns:w15="http://schemas.microsoft.com/office/word/2012/wordml" xmlns:w16se="http://schemas.microsoft.com/office/word/2015/wordml/symex" xmlns:wpg="http://schemas.microsoft.com/office/word/2010/wordprocessingGroup" xmlns:wpi="http://schemas.microsoft.com/office/word/2010/wordprocessingInk" xmlns:wne="http://schemas.microsoft.com/office/word/2006/wordml" xmlns:wps="http://schemas.microsoft.com/office/word/2010/wordprocessingShape" mc:Ignorable="w14 w15 w16se wp14">
+<w:endnotes xmlns:wpc="http://schemas.microsoft.com/office/word/2010/wordprocessingCanvas" xmlns:mc="http://schemas.openxmlformats.org/markup-compatibility/2006" xmlns:o="urn:schemas-microsoft-com:office:office" xmlns:r="http://schemas.openxmlformats.org/officeDocument/2006/relationships" xmlns:m="http://schemas.openxmlformats.org/officeDocument/2006/math" xmlns:v="urn:schemas-microsoft-com:vml" xmlns:wp14="http://schemas.microsoft.com/office/word/2010/wordprocessingDrawing" xmlns:wp="http://schemas.openxmlformats.org/drawingml/2006/wordprocessingDrawing" xmlns:w10="urn:schemas-microsoft-com:office:word" xmlns:w="http://schemas.openxmlformats.org/wordprocessingml/2006/main" xmlns:w14="http://schemas.microsoft.com/office/word/2010/wordml" xmlns:w15="http://schemas.microsoft.com/office/word/2012/wordml" xmlns:wpg="http://schemas.microsoft.com/office/word/2010/wordprocessingGroup" xmlns:wpi="http://schemas.microsoft.com/office/word/2010/wordprocessingInk" xmlns:wne="http://schemas.microsoft.com/office/word/2006/wordml" xmlns:wps="http://schemas.microsoft.com/office/word/2010/wordprocessingShape" mc:Ignorable="w14 w15 wp14">
   <w:endnote w:type="separator" w:id="-1">
     <w:p>
       <w:r>
@@ -935,7 +947,7 @@
 </file>
 
 <file path=word/footer1.xml><?xml version="1.0" encoding="utf-8"?>
-<w:ftr xmlns:wpc="http://schemas.microsoft.com/office/word/2010/wordprocessingCanvas" xmlns:cx="http://schemas.microsoft.com/office/drawing/2014/chartex" xmlns:cx1="http://schemas.microsoft.com/office/drawing/2015/9/8/chartex" xmlns:mc="http://schemas.openxmlformats.org/markup-compatibility/2006" xmlns:o="urn:schemas-microsoft-com:office:office" xmlns:r="http://schemas.openxmlformats.org/officeDocument/2006/relationships" xmlns:m="http://schemas.openxmlformats.org/officeDocument/2006/math" xmlns:v="urn:schemas-microsoft-com:vml" xmlns:wp14="http://schemas.microsoft.com/office/word/2010/wordprocessingDrawing" xmlns:wp="http://schemas.openxmlformats.org/drawingml/2006/wordprocessingDrawing" xmlns:w10="urn:schemas-microsoft-com:office:word" xmlns:w="http://schemas.openxmlformats.org/wordprocessingml/2006/main" xmlns:w14="http://schemas.microsoft.com/office/word/2010/wordml" xmlns:w15="http://schemas.microsoft.com/office/word/2012/wordml" xmlns:w16se="http://schemas.microsoft.com/office/word/2015/wordml/symex" xmlns:wpg="http://schemas.microsoft.com/office/word/2010/wordprocessingGroup" xmlns:wpi="http://schemas.microsoft.com/office/word/2010/wordprocessingInk" xmlns:wne="http://schemas.microsoft.com/office/word/2006/wordml" xmlns:wps="http://schemas.microsoft.com/office/word/2010/wordprocessingShape" mc:Ignorable="w14 w15 w16se wp14">
+<w:ftr xmlns:wpc="http://schemas.microsoft.com/office/word/2010/wordprocessingCanvas" xmlns:mc="http://schemas.openxmlformats.org/markup-compatibility/2006" xmlns:o="urn:schemas-microsoft-com:office:office" xmlns:r="http://schemas.openxmlformats.org/officeDocument/2006/relationships" xmlns:m="http://schemas.openxmlformats.org/officeDocument/2006/math" xmlns:v="urn:schemas-microsoft-com:vml" xmlns:wp14="http://schemas.microsoft.com/office/word/2010/wordprocessingDrawing" xmlns:wp="http://schemas.openxmlformats.org/drawingml/2006/wordprocessingDrawing" xmlns:w10="urn:schemas-microsoft-com:office:word" xmlns:w="http://schemas.openxmlformats.org/wordprocessingml/2006/main" xmlns:w14="http://schemas.microsoft.com/office/word/2010/wordml" xmlns:w15="http://schemas.microsoft.com/office/word/2012/wordml" xmlns:wpg="http://schemas.microsoft.com/office/word/2010/wordprocessingGroup" xmlns:wpi="http://schemas.microsoft.com/office/word/2010/wordprocessingInk" xmlns:wne="http://schemas.microsoft.com/office/word/2006/wordml" xmlns:wps="http://schemas.microsoft.com/office/word/2010/wordprocessingShape" mc:Ignorable="w14 w15 wp14">
   <w:p>
     <w:pPr>
       <w:framePr w:w="1764" w:wrap="around" w:vAnchor="text" w:hAnchor="page" w:x="8716" w:y="74"/>
@@ -1132,7 +1144,7 @@
         <w:sz w:val="18"/>
         <w:szCs w:val="18"/>
       </w:rPr>
-      <w:t>1</w:t>
+      <w:t>2</w:t>
     </w:r>
   </w:p>
   <w:p>
@@ -1207,7 +1219,7 @@
             </wp:anchor>
           </w:drawing>
         </mc:Choice>
-        <mc:Fallback>
+        <mc:Fallback xmlns:w16se="http://schemas.microsoft.com/office/word/2015/wordml/symex" xmlns:cx1="http://schemas.microsoft.com/office/drawing/2015/9/8/chartex" xmlns:cx="http://schemas.microsoft.com/office/drawing/2014/chartex">
           <w:pict>
             <v:line w14:anchorId="135B5790" id="Straight Connector 6" o:spid="_x0000_s1026" style="position:absolute;z-index:-251649024;visibility:visible;mso-wrap-style:square;mso-width-percent:0;mso-wrap-distance-left:9pt;mso-wrap-distance-top:0;mso-wrap-distance-right:9pt;mso-wrap-distance-bottom:0;mso-position-horizontal:absolute;mso-position-horizontal-relative:text;mso-position-vertical:absolute;mso-position-vertical-relative:text;mso-width-percent:0;mso-width-relative:margin" from=".3pt,-1.1pt" to="437.25pt,-1.1pt" o:gfxdata="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" strokecolor="black [3040]"/>
           </w:pict>
@@ -1245,38 +1257,26 @@
       <w:rPr>
         <w:sz w:val="18"/>
       </w:rPr>
-      <w:t>534</w:t>
+      <w:t>55</w:t>
     </w:r>
     <w:r>
       <w:rPr>
         <w:sz w:val="18"/>
       </w:rPr>
-      <w:t>/</w:t>
+      <w:t>9</w:t>
     </w:r>
     <w:r>
       <w:rPr>
         <w:sz w:val="18"/>
       </w:rPr>
-      <w:t>2018</w:t>
-    </w:r>
-    <w:r>
-      <w:rPr>
-        <w:sz w:val="18"/>
-      </w:rPr>
-      <w:t xml:space="preserve"> (última</w:t>
-    </w:r>
-    <w:r>
-      <w:rPr>
-        <w:sz w:val="18"/>
-      </w:rPr>
-      <w:t>)</w:t>
+      <w:t>/2018 (última)</w:t>
     </w:r>
   </w:p>
 </w:ftr>
 </file>
 
 <file path=word/footnotes.xml><?xml version="1.0" encoding="utf-8"?>
-<w:footnotes xmlns:wpc="http://schemas.microsoft.com/office/word/2010/wordprocessingCanvas" xmlns:cx="http://schemas.microsoft.com/office/drawing/2014/chartex" xmlns:cx1="http://schemas.microsoft.com/office/drawing/2015/9/8/chartex" xmlns:mc="http://schemas.openxmlformats.org/markup-compatibility/2006" xmlns:o="urn:schemas-microsoft-com:office:office" xmlns:r="http://schemas.openxmlformats.org/officeDocument/2006/relationships" xmlns:m="http://schemas.openxmlformats.org/officeDocument/2006/math" xmlns:v="urn:schemas-microsoft-com:vml" xmlns:wp14="http://schemas.microsoft.com/office/word/2010/wordprocessingDrawing" xmlns:wp="http://schemas.openxmlformats.org/drawingml/2006/wordprocessingDrawing" xmlns:w10="urn:schemas-microsoft-com:office:word" xmlns:w="http://schemas.openxmlformats.org/wordprocessingml/2006/main" xmlns:w14="http://schemas.microsoft.com/office/word/2010/wordml" xmlns:w15="http://schemas.microsoft.com/office/word/2012/wordml" xmlns:w16se="http://schemas.microsoft.com/office/word/2015/wordml/symex" xmlns:wpg="http://schemas.microsoft.com/office/word/2010/wordprocessingGroup" xmlns:wpi="http://schemas.microsoft.com/office/word/2010/wordprocessingInk" xmlns:wne="http://schemas.microsoft.com/office/word/2006/wordml" xmlns:wps="http://schemas.microsoft.com/office/word/2010/wordprocessingShape" mc:Ignorable="w14 w15 w16se wp14">
+<w:footnotes xmlns:wpc="http://schemas.microsoft.com/office/word/2010/wordprocessingCanvas" xmlns:mc="http://schemas.openxmlformats.org/markup-compatibility/2006" xmlns:o="urn:schemas-microsoft-com:office:office" xmlns:r="http://schemas.openxmlformats.org/officeDocument/2006/relationships" xmlns:m="http://schemas.openxmlformats.org/officeDocument/2006/math" xmlns:v="urn:schemas-microsoft-com:vml" xmlns:wp14="http://schemas.microsoft.com/office/word/2010/wordprocessingDrawing" xmlns:wp="http://schemas.openxmlformats.org/drawingml/2006/wordprocessingDrawing" xmlns:w10="urn:schemas-microsoft-com:office:word" xmlns:w="http://schemas.openxmlformats.org/wordprocessingml/2006/main" xmlns:w14="http://schemas.microsoft.com/office/word/2010/wordml" xmlns:w15="http://schemas.microsoft.com/office/word/2012/wordml" xmlns:wpg="http://schemas.microsoft.com/office/word/2010/wordprocessingGroup" xmlns:wpi="http://schemas.microsoft.com/office/word/2010/wordprocessingInk" xmlns:wne="http://schemas.microsoft.com/office/word/2006/wordml" xmlns:wps="http://schemas.microsoft.com/office/word/2010/wordprocessingShape" mc:Ignorable="w14 w15 wp14">
   <w:footnote w:type="separator" w:id="-1">
     <w:p>
       <w:r>
@@ -1295,7 +1295,7 @@
 </file>
 
 <file path=word/header1.xml><?xml version="1.0" encoding="utf-8"?>
-<w:hdr xmlns:wpc="http://schemas.microsoft.com/office/word/2010/wordprocessingCanvas" xmlns:cx="http://schemas.microsoft.com/office/drawing/2014/chartex" xmlns:cx1="http://schemas.microsoft.com/office/drawing/2015/9/8/chartex" xmlns:mc="http://schemas.openxmlformats.org/markup-compatibility/2006" xmlns:o="urn:schemas-microsoft-com:office:office" xmlns:r="http://schemas.openxmlformats.org/officeDocument/2006/relationships" xmlns:m="http://schemas.openxmlformats.org/officeDocument/2006/math" xmlns:v="urn:schemas-microsoft-com:vml" xmlns:wp14="http://schemas.microsoft.com/office/word/2010/wordprocessingDrawing" xmlns:wp="http://schemas.openxmlformats.org/drawingml/2006/wordprocessingDrawing" xmlns:w10="urn:schemas-microsoft-com:office:word" xmlns:w="http://schemas.openxmlformats.org/wordprocessingml/2006/main" xmlns:w14="http://schemas.microsoft.com/office/word/2010/wordml" xmlns:w15="http://schemas.microsoft.com/office/word/2012/wordml" xmlns:w16se="http://schemas.microsoft.com/office/word/2015/wordml/symex" xmlns:wpg="http://schemas.microsoft.com/office/word/2010/wordprocessingGroup" xmlns:wpi="http://schemas.microsoft.com/office/word/2010/wordprocessingInk" xmlns:wne="http://schemas.microsoft.com/office/word/2006/wordml" xmlns:wps="http://schemas.microsoft.com/office/word/2010/wordprocessingShape" mc:Ignorable="w14 w15 w16se wp14">
+<w:hdr xmlns:wpc="http://schemas.microsoft.com/office/word/2010/wordprocessingCanvas" xmlns:mc="http://schemas.openxmlformats.org/markup-compatibility/2006" xmlns:o="urn:schemas-microsoft-com:office:office" xmlns:r="http://schemas.openxmlformats.org/officeDocument/2006/relationships" xmlns:m="http://schemas.openxmlformats.org/officeDocument/2006/math" xmlns:v="urn:schemas-microsoft-com:vml" xmlns:wp14="http://schemas.microsoft.com/office/word/2010/wordprocessingDrawing" xmlns:wp="http://schemas.openxmlformats.org/drawingml/2006/wordprocessingDrawing" xmlns:w10="urn:schemas-microsoft-com:office:word" xmlns:w="http://schemas.openxmlformats.org/wordprocessingml/2006/main" xmlns:w14="http://schemas.microsoft.com/office/word/2010/wordml" xmlns:w15="http://schemas.microsoft.com/office/word/2012/wordml" xmlns:wpg="http://schemas.microsoft.com/office/word/2010/wordprocessingGroup" xmlns:wpi="http://schemas.microsoft.com/office/word/2010/wordprocessingInk" xmlns:wne="http://schemas.microsoft.com/office/word/2006/wordml" xmlns:wps="http://schemas.microsoft.com/office/word/2010/wordprocessingShape" mc:Ignorable="w14 w15 wp14">
   <w:p>
     <w:pPr>
       <w:pStyle w:val="Encabezado"/>
@@ -1350,7 +1350,7 @@
 </file>
 
 <file path=word/numbering.xml><?xml version="1.0" encoding="utf-8"?>
-<w:numbering xmlns:wpc="http://schemas.microsoft.com/office/word/2010/wordprocessingCanvas" xmlns:cx="http://schemas.microsoft.com/office/drawing/2014/chartex" xmlns:cx1="http://schemas.microsoft.com/office/drawing/2015/9/8/chartex" xmlns:mc="http://schemas.openxmlformats.org/markup-compatibility/2006" xmlns:o="urn:schemas-microsoft-com:office:office" xmlns:r="http://schemas.openxmlformats.org/officeDocument/2006/relationships" xmlns:m="http://schemas.openxmlformats.org/officeDocument/2006/math" xmlns:v="urn:schemas-microsoft-com:vml" xmlns:wp14="http://schemas.microsoft.com/office/word/2010/wordprocessingDrawing" xmlns:wp="http://schemas.openxmlformats.org/drawingml/2006/wordprocessingDrawing" xmlns:w10="urn:schemas-microsoft-com:office:word" xmlns:w="http://schemas.openxmlformats.org/wordprocessingml/2006/main" xmlns:w14="http://schemas.microsoft.com/office/word/2010/wordml" xmlns:w15="http://schemas.microsoft.com/office/word/2012/wordml" xmlns:w16se="http://schemas.microsoft.com/office/word/2015/wordml/symex" xmlns:wpg="http://schemas.microsoft.com/office/word/2010/wordprocessingGroup" xmlns:wpi="http://schemas.microsoft.com/office/word/2010/wordprocessingInk" xmlns:wne="http://schemas.microsoft.com/office/word/2006/wordml" xmlns:wps="http://schemas.microsoft.com/office/word/2010/wordprocessingShape" mc:Ignorable="w14 w15 w16se wp14">
+<w:numbering xmlns:wpc="http://schemas.microsoft.com/office/word/2010/wordprocessingCanvas" xmlns:mc="http://schemas.openxmlformats.org/markup-compatibility/2006" xmlns:o="urn:schemas-microsoft-com:office:office" xmlns:r="http://schemas.openxmlformats.org/officeDocument/2006/relationships" xmlns:m="http://schemas.openxmlformats.org/officeDocument/2006/math" xmlns:v="urn:schemas-microsoft-com:vml" xmlns:wp14="http://schemas.microsoft.com/office/word/2010/wordprocessingDrawing" xmlns:wp="http://schemas.openxmlformats.org/drawingml/2006/wordprocessingDrawing" xmlns:w10="urn:schemas-microsoft-com:office:word" xmlns:w="http://schemas.openxmlformats.org/wordprocessingml/2006/main" xmlns:w14="http://schemas.microsoft.com/office/word/2010/wordml" xmlns:w15="http://schemas.microsoft.com/office/word/2012/wordml" xmlns:wpg="http://schemas.microsoft.com/office/word/2010/wordprocessingGroup" xmlns:wpi="http://schemas.microsoft.com/office/word/2010/wordprocessingInk" xmlns:wne="http://schemas.microsoft.com/office/word/2006/wordml" xmlns:wps="http://schemas.microsoft.com/office/word/2010/wordprocessingShape" mc:Ignorable="w14 w15 wp14">
   <w:abstractNum w:abstractNumId="0" w15:restartNumberingAfterBreak="0">
     <w:nsid w:val="00B1246B"/>
     <w:multiLevelType w:val="multilevel"/>
@@ -4718,7 +4718,7 @@
 </file>
 
 <file path=word/styles.xml><?xml version="1.0" encoding="utf-8"?>
-<w:styles xmlns:mc="http://schemas.openxmlformats.org/markup-compatibility/2006" xmlns:r="http://schemas.openxmlformats.org/officeDocument/2006/relationships" xmlns:w="http://schemas.openxmlformats.org/wordprocessingml/2006/main" xmlns:w14="http://schemas.microsoft.com/office/word/2010/wordml" xmlns:w15="http://schemas.microsoft.com/office/word/2012/wordml" xmlns:w16se="http://schemas.microsoft.com/office/word/2015/wordml/symex" mc:Ignorable="w14 w15 w16se">
+<w:styles xmlns:mc="http://schemas.openxmlformats.org/markup-compatibility/2006" xmlns:r="http://schemas.openxmlformats.org/officeDocument/2006/relationships" xmlns:w="http://schemas.openxmlformats.org/wordprocessingml/2006/main" xmlns:w14="http://schemas.microsoft.com/office/word/2010/wordml" xmlns:w15="http://schemas.microsoft.com/office/word/2012/wordml" mc:Ignorable="w14 w15">
   <w:docDefaults>
     <w:rPrDefault>
       <w:rPr>
@@ -5586,10 +5586,10 @@
       </w:tblBorders>
     </w:tblPr>
   </w:style>
-  <w:style w:type="paragraph" w:styleId="Ttulo">
+  <w:style w:type="paragraph" w:styleId="Puesto">
     <w:name w:val="Title"/>
     <w:basedOn w:val="Normal"/>
-    <w:link w:val="TtuloCar"/>
+    <w:link w:val="PuestoCar"/>
     <w:qFormat/>
     <w:rsid w:val="0059438D"/>
     <w:pPr>
@@ -5605,10 +5605,10 @@
       <w:smallCaps/>
     </w:rPr>
   </w:style>
-  <w:style w:type="character" w:customStyle="1" w:styleId="TtuloCar">
-    <w:name w:val="Título Car"/>
+  <w:style w:type="character" w:customStyle="1" w:styleId="PuestoCar">
+    <w:name w:val="Puesto Car"/>
     <w:basedOn w:val="Fuentedeprrafopredeter"/>
-    <w:link w:val="Ttulo"/>
+    <w:link w:val="Puesto"/>
     <w:rsid w:val="0059438D"/>
     <w:rPr>
       <w:rFonts w:ascii="Times New Roman" w:eastAsia="Times New Roman" w:hAnsi="Times New Roman" w:cs="Times New Roman"/>
@@ -5983,7 +5983,7 @@
 </file>
 
 <file path=customXml/itemProps1.xml><?xml version="1.0" encoding="utf-8"?>
-<ds:datastoreItem xmlns:ds="http://schemas.openxmlformats.org/officeDocument/2006/customXml" ds:itemID="{C57C6BE9-DA35-4891-804E-064774C96ACA}">
+<ds:datastoreItem xmlns:ds="http://schemas.openxmlformats.org/officeDocument/2006/customXml" ds:itemID="{61815DAE-D370-4D2F-891F-EE470EB56462}">
   <ds:schemaRefs>
     <ds:schemaRef ds:uri="http://schemas.openxmlformats.org/officeDocument/2006/bibliography"/>
   </ds:schemaRefs>

</xml_diff>